<commit_message>
getting meetings from db
</commit_message>
<xml_diff>
--- a/Documentatie proiect IPDP.docx
+++ b/Documentatie proiect IPDP.docx
@@ -830,17 +830,16 @@
       <w:r>
         <w:rPr>
           <w:rFonts w:ascii="UT Sans" w:hAnsi="UT Sans"/>
-          <w:noProof/>
           <w:sz w:val="24"/>
           <w:szCs w:val="24"/>
           <w:u w:val="single"/>
           <w:lang w:val="en-US"/>
         </w:rPr>
         <w:drawing>
-          <wp:inline distT="0" distB="0" distL="0" distR="0" wp14:anchorId="39EDC35E" wp14:editId="7480C72A">
-            <wp:extent cx="5943600" cy="3411220"/>
+          <wp:inline distT="0" distB="0" distL="0" distR="0" wp14:anchorId="2D4A5FFE" wp14:editId="330B69F8">
+            <wp:extent cx="5943600" cy="3962400"/>
             <wp:effectExtent l="0" t="0" r="0" b="0"/>
-            <wp:docPr id="8" name="Picture 8"/>
+            <wp:docPr id="5" name="Picture 5"/>
             <wp:cNvGraphicFramePr>
               <a:graphicFrameLocks xmlns:a="http://schemas.openxmlformats.org/drawingml/2006/main" noChangeAspect="1"/>
             </wp:cNvGraphicFramePr>
@@ -860,7 +859,7 @@
                   <pic:spPr>
                     <a:xfrm>
                       <a:off x="0" y="0"/>
-                      <a:ext cx="5943600" cy="3411220"/>
+                      <a:ext cx="5943600" cy="3962400"/>
                     </a:xfrm>
                     <a:prstGeom prst="rect">
                       <a:avLst/>
@@ -937,6 +936,115 @@
           <w:rFonts w:ascii="UT Sans" w:hAnsi="UT Sans"/>
           <w:sz w:val="24"/>
           <w:szCs w:val="24"/>
+          <w:lang w:val="en-US"/>
+        </w:rPr>
+      </w:pPr>
+      <w:r>
+        <w:rPr>
+          <w:rFonts w:ascii="UT Sans" w:hAnsi="UT Sans"/>
+          <w:noProof/>
+          <w:sz w:val="24"/>
+          <w:szCs w:val="24"/>
+          <w:lang w:val="en-US"/>
+        </w:rPr>
+        <w:lastRenderedPageBreak/>
+        <w:drawing>
+          <wp:inline distT="0" distB="0" distL="0" distR="0" wp14:anchorId="7AB9C0B4" wp14:editId="73EAFB75">
+            <wp:extent cx="5943600" cy="3710940"/>
+            <wp:effectExtent l="0" t="0" r="0" b="3810"/>
+            <wp:docPr id="2" name="Picture 2"/>
+            <wp:cNvGraphicFramePr>
+              <a:graphicFrameLocks xmlns:a="http://schemas.openxmlformats.org/drawingml/2006/main" noChangeAspect="1"/>
+            </wp:cNvGraphicFramePr>
+            <a:graphic xmlns:a="http://schemas.openxmlformats.org/drawingml/2006/main">
+              <a:graphicData uri="http://schemas.openxmlformats.org/drawingml/2006/picture">
+                <pic:pic xmlns:pic="http://schemas.openxmlformats.org/drawingml/2006/picture">
+                  <pic:nvPicPr>
+                    <pic:cNvPr id="1" name=""/>
+                    <pic:cNvPicPr/>
+                  </pic:nvPicPr>
+                  <pic:blipFill>
+                    <a:blip r:embed="rId13"/>
+                    <a:stretch>
+                      <a:fillRect/>
+                    </a:stretch>
+                  </pic:blipFill>
+                  <pic:spPr>
+                    <a:xfrm>
+                      <a:off x="0" y="0"/>
+                      <a:ext cx="5943600" cy="3710940"/>
+                    </a:xfrm>
+                    <a:prstGeom prst="rect">
+                      <a:avLst/>
+                    </a:prstGeom>
+                  </pic:spPr>
+                </pic:pic>
+              </a:graphicData>
+            </a:graphic>
+          </wp:inline>
+        </w:drawing>
+      </w:r>
+    </w:p>
+    <w:p>
+      <w:pPr>
+        <w:rPr>
+          <w:rFonts w:ascii="UT Sans" w:hAnsi="UT Sans"/>
+          <w:sz w:val="24"/>
+          <w:szCs w:val="24"/>
+          <w:lang w:val="en-US"/>
+        </w:rPr>
+      </w:pPr>
+      <w:r>
+        <w:rPr>
+          <w:rFonts w:ascii="UT Sans" w:hAnsi="UT Sans"/>
+          <w:noProof/>
+          <w:sz w:val="24"/>
+          <w:szCs w:val="24"/>
+          <w:lang w:val="en-US"/>
+        </w:rPr>
+        <w:drawing>
+          <wp:inline distT="0" distB="0" distL="0" distR="0" wp14:anchorId="54C75B3D" wp14:editId="0F655A0F">
+            <wp:extent cx="5943600" cy="1258570"/>
+            <wp:effectExtent l="0" t="0" r="0" b="0"/>
+            <wp:docPr id="3" name="Picture 3"/>
+            <wp:cNvGraphicFramePr>
+              <a:graphicFrameLocks xmlns:a="http://schemas.openxmlformats.org/drawingml/2006/main" noChangeAspect="1"/>
+            </wp:cNvGraphicFramePr>
+            <a:graphic xmlns:a="http://schemas.openxmlformats.org/drawingml/2006/main">
+              <a:graphicData uri="http://schemas.openxmlformats.org/drawingml/2006/picture">
+                <pic:pic xmlns:pic="http://schemas.openxmlformats.org/drawingml/2006/picture">
+                  <pic:nvPicPr>
+                    <pic:cNvPr id="1" name=""/>
+                    <pic:cNvPicPr/>
+                  </pic:nvPicPr>
+                  <pic:blipFill>
+                    <a:blip r:embed="rId14"/>
+                    <a:stretch>
+                      <a:fillRect/>
+                    </a:stretch>
+                  </pic:blipFill>
+                  <pic:spPr>
+                    <a:xfrm>
+                      <a:off x="0" y="0"/>
+                      <a:ext cx="5943600" cy="1258570"/>
+                    </a:xfrm>
+                    <a:prstGeom prst="rect">
+                      <a:avLst/>
+                    </a:prstGeom>
+                  </pic:spPr>
+                </pic:pic>
+              </a:graphicData>
+            </a:graphic>
+          </wp:inline>
+        </w:drawing>
+      </w:r>
+    </w:p>
+    <w:p>
+      <w:pPr>
+        <w:rPr>
+          <w:rFonts w:ascii="UT Sans" w:hAnsi="UT Sans"/>
+          <w:sz w:val="24"/>
+          <w:szCs w:val="24"/>
           <w:u w:val="single"/>
           <w:lang w:val="en-US"/>
         </w:rPr>
@@ -951,19 +1059,532 @@
           <w:lang w:val="en-US"/>
         </w:rPr>
       </w:pPr>
-    </w:p>
-    <w:p>
-      <w:pPr>
-        <w:rPr>
-          <w:rFonts w:ascii="UT Sans" w:hAnsi="UT Sans"/>
-          <w:sz w:val="24"/>
-          <w:szCs w:val="24"/>
-          <w:lang w:val="en-US"/>
-        </w:rPr>
-      </w:pPr>
+      <w:r>
+        <w:rPr>
+          <w:rFonts w:ascii="UT Sans" w:hAnsi="UT Sans"/>
+          <w:sz w:val="24"/>
+          <w:szCs w:val="24"/>
+          <w:lang w:val="en-US"/>
+        </w:rPr>
+        <w:t>4.</w:t>
+      </w:r>
+      <w:r>
+        <w:t xml:space="preserve"> </w:t>
+      </w:r>
+      <w:r>
+        <w:rPr>
+          <w:rFonts w:ascii="UT Sans" w:hAnsi="UT Sans"/>
+          <w:sz w:val="24"/>
+          <w:szCs w:val="24"/>
+          <w:lang w:val="en-US"/>
+        </w:rPr>
+        <w:t xml:space="preserve">Exemplificati prin intermediul diagramelor de clase folosirea unui șablon </w:t>
+      </w:r>
+      <w:r>
+        <w:rPr>
+          <w:rFonts w:ascii="UT Sans" w:hAnsi="UT Sans"/>
+          <w:sz w:val="24"/>
+          <w:szCs w:val="24"/>
+          <w:lang w:val="en-US"/>
+        </w:rPr>
+        <w:t>architectural</w:t>
+      </w:r>
+    </w:p>
+    <w:p>
+      <w:pPr>
+        <w:rPr>
+          <w:rFonts w:ascii="UT Sans" w:hAnsi="UT Sans"/>
+          <w:sz w:val="24"/>
+          <w:szCs w:val="24"/>
+          <w:lang w:val="en-US"/>
+        </w:rPr>
+      </w:pPr>
+      <w:r>
+        <w:rPr>
+          <w:rFonts w:ascii="UT Sans" w:hAnsi="UT Sans"/>
+          <w:sz w:val="24"/>
+          <w:szCs w:val="24"/>
+          <w:lang w:val="en-US"/>
+        </w:rPr>
+        <w:t>In acest program am folosit Design Patterns -MVC Patterns</w:t>
+      </w:r>
+    </w:p>
+    <w:p>
+      <w:pPr>
+        <w:rPr>
+          <w:rFonts w:ascii="UT Sans" w:hAnsi="UT Sans"/>
+          <w:sz w:val="24"/>
+          <w:szCs w:val="24"/>
+          <w:lang w:val="en-US"/>
+        </w:rPr>
+      </w:pPr>
+      <w:r>
+        <w:rPr>
+          <w:rFonts w:ascii="UT Sans" w:hAnsi="UT Sans"/>
+          <w:sz w:val="24"/>
+          <w:szCs w:val="24"/>
+          <w:lang w:val="en-US"/>
+        </w:rPr>
+        <w:lastRenderedPageBreak/>
+        <w:drawing>
+          <wp:inline distT="0" distB="0" distL="0" distR="0" wp14:anchorId="0B8981B6" wp14:editId="3541DBFD">
+            <wp:extent cx="4884843" cy="2697714"/>
+            <wp:effectExtent l="0" t="0" r="0" b="7620"/>
+            <wp:docPr id="10" name="Picture 10"/>
+            <wp:cNvGraphicFramePr>
+              <a:graphicFrameLocks xmlns:a="http://schemas.openxmlformats.org/drawingml/2006/main" noChangeAspect="1"/>
+            </wp:cNvGraphicFramePr>
+            <a:graphic xmlns:a="http://schemas.openxmlformats.org/drawingml/2006/main">
+              <a:graphicData uri="http://schemas.openxmlformats.org/drawingml/2006/picture">
+                <pic:pic xmlns:pic="http://schemas.openxmlformats.org/drawingml/2006/picture">
+                  <pic:nvPicPr>
+                    <pic:cNvPr id="1" name=""/>
+                    <pic:cNvPicPr/>
+                  </pic:nvPicPr>
+                  <pic:blipFill>
+                    <a:blip r:embed="rId15"/>
+                    <a:stretch>
+                      <a:fillRect/>
+                    </a:stretch>
+                  </pic:blipFill>
+                  <pic:spPr>
+                    <a:xfrm>
+                      <a:off x="0" y="0"/>
+                      <a:ext cx="4884843" cy="2697714"/>
+                    </a:xfrm>
+                    <a:prstGeom prst="rect">
+                      <a:avLst/>
+                    </a:prstGeom>
+                  </pic:spPr>
+                </pic:pic>
+              </a:graphicData>
+            </a:graphic>
+          </wp:inline>
+        </w:drawing>
+      </w:r>
+    </w:p>
+    <w:p>
+      <w:pPr>
+        <w:rPr>
+          <w:rFonts w:ascii="UT Sans" w:hAnsi="UT Sans"/>
+          <w:sz w:val="24"/>
+          <w:szCs w:val="24"/>
+          <w:lang w:val="en-US"/>
+        </w:rPr>
+      </w:pPr>
+    </w:p>
+    <w:p>
+      <w:pPr>
+        <w:rPr>
+          <w:rFonts w:ascii="UT Sans" w:hAnsi="UT Sans"/>
+          <w:sz w:val="24"/>
+          <w:szCs w:val="24"/>
+          <w:lang w:val="en-US"/>
+        </w:rPr>
+      </w:pPr>
+      <w:r>
+        <w:rPr>
+          <w:rFonts w:ascii="UT Sans" w:hAnsi="UT Sans"/>
+          <w:sz w:val="24"/>
+          <w:szCs w:val="24"/>
+          <w:lang w:val="en-US"/>
+        </w:rPr>
+        <w:t>5.</w:t>
+      </w:r>
+      <w:r>
+        <w:t xml:space="preserve"> </w:t>
+      </w:r>
+      <w:r>
+        <w:rPr>
+          <w:rFonts w:ascii="UT Sans" w:hAnsi="UT Sans"/>
+          <w:sz w:val="24"/>
+          <w:szCs w:val="24"/>
+          <w:lang w:val="en-US"/>
+        </w:rPr>
+        <w:t>Exemplificati prin screenshot-uri și prin cod utilizarea unui ORM</w:t>
+      </w:r>
+    </w:p>
+    <w:p>
+      <w:pPr>
+        <w:rPr>
+          <w:rFonts w:ascii="UT Sans" w:hAnsi="UT Sans"/>
+          <w:sz w:val="24"/>
+          <w:szCs w:val="24"/>
+          <w:lang w:val="en-US"/>
+        </w:rPr>
+      </w:pPr>
+      <w:r>
+        <w:rPr>
+          <w:rFonts w:ascii="UT Sans" w:hAnsi="UT Sans"/>
+          <w:sz w:val="24"/>
+          <w:szCs w:val="24"/>
+          <w:lang w:val="en-US"/>
+        </w:rPr>
+        <w:drawing>
+          <wp:inline distT="0" distB="0" distL="0" distR="0" wp14:anchorId="67F4BE6C" wp14:editId="6D5E9C9C">
+            <wp:extent cx="5943600" cy="3472180"/>
+            <wp:effectExtent l="0" t="0" r="0" b="0"/>
+            <wp:docPr id="11" name="Picture 11"/>
+            <wp:cNvGraphicFramePr>
+              <a:graphicFrameLocks xmlns:a="http://schemas.openxmlformats.org/drawingml/2006/main" noChangeAspect="1"/>
+            </wp:cNvGraphicFramePr>
+            <a:graphic xmlns:a="http://schemas.openxmlformats.org/drawingml/2006/main">
+              <a:graphicData uri="http://schemas.openxmlformats.org/drawingml/2006/picture">
+                <pic:pic xmlns:pic="http://schemas.openxmlformats.org/drawingml/2006/picture">
+                  <pic:nvPicPr>
+                    <pic:cNvPr id="1" name=""/>
+                    <pic:cNvPicPr/>
+                  </pic:nvPicPr>
+                  <pic:blipFill>
+                    <a:blip r:embed="rId16"/>
+                    <a:stretch>
+                      <a:fillRect/>
+                    </a:stretch>
+                  </pic:blipFill>
+                  <pic:spPr>
+                    <a:xfrm>
+                      <a:off x="0" y="0"/>
+                      <a:ext cx="5943600" cy="3472180"/>
+                    </a:xfrm>
+                    <a:prstGeom prst="rect">
+                      <a:avLst/>
+                    </a:prstGeom>
+                  </pic:spPr>
+                </pic:pic>
+              </a:graphicData>
+            </a:graphic>
+          </wp:inline>
+        </w:drawing>
+      </w:r>
+    </w:p>
+    <w:p>
+      <w:pPr>
+        <w:rPr>
+          <w:rFonts w:ascii="UT Sans" w:hAnsi="UT Sans"/>
+          <w:sz w:val="24"/>
+          <w:szCs w:val="24"/>
+          <w:lang w:val="en-US"/>
+        </w:rPr>
+      </w:pPr>
+    </w:p>
+    <w:p>
+      <w:pPr>
+        <w:rPr>
+          <w:rFonts w:ascii="UT Sans" w:hAnsi="UT Sans"/>
+          <w:sz w:val="24"/>
+          <w:szCs w:val="24"/>
+          <w:lang w:val="en-US"/>
+        </w:rPr>
+      </w:pPr>
+      <w:r>
+        <w:rPr>
+          <w:rFonts w:ascii="UT Sans" w:hAnsi="UT Sans"/>
+          <w:sz w:val="24"/>
+          <w:szCs w:val="24"/>
+          <w:lang w:val="en-US"/>
+        </w:rPr>
+        <w:lastRenderedPageBreak/>
+        <w:drawing>
+          <wp:inline distT="0" distB="0" distL="0" distR="0" wp14:anchorId="59A0A190" wp14:editId="5B886B44">
+            <wp:extent cx="5943600" cy="2597785"/>
+            <wp:effectExtent l="0" t="0" r="0" b="0"/>
+            <wp:docPr id="13" name="Picture 13"/>
+            <wp:cNvGraphicFramePr>
+              <a:graphicFrameLocks xmlns:a="http://schemas.openxmlformats.org/drawingml/2006/main" noChangeAspect="1"/>
+            </wp:cNvGraphicFramePr>
+            <a:graphic xmlns:a="http://schemas.openxmlformats.org/drawingml/2006/main">
+              <a:graphicData uri="http://schemas.openxmlformats.org/drawingml/2006/picture">
+                <pic:pic xmlns:pic="http://schemas.openxmlformats.org/drawingml/2006/picture">
+                  <pic:nvPicPr>
+                    <pic:cNvPr id="1" name=""/>
+                    <pic:cNvPicPr/>
+                  </pic:nvPicPr>
+                  <pic:blipFill>
+                    <a:blip r:embed="rId17"/>
+                    <a:stretch>
+                      <a:fillRect/>
+                    </a:stretch>
+                  </pic:blipFill>
+                  <pic:spPr>
+                    <a:xfrm>
+                      <a:off x="0" y="0"/>
+                      <a:ext cx="5943600" cy="2597785"/>
+                    </a:xfrm>
+                    <a:prstGeom prst="rect">
+                      <a:avLst/>
+                    </a:prstGeom>
+                  </pic:spPr>
+                </pic:pic>
+              </a:graphicData>
+            </a:graphic>
+          </wp:inline>
+        </w:drawing>
+      </w:r>
+    </w:p>
+    <w:p>
+      <w:pPr>
+        <w:rPr>
+          <w:rFonts w:ascii="UT Sans" w:hAnsi="UT Sans"/>
+          <w:sz w:val="24"/>
+          <w:szCs w:val="24"/>
+          <w:lang w:val="en-US"/>
+        </w:rPr>
+      </w:pPr>
+    </w:p>
+    <w:p>
+      <w:pPr>
+        <w:rPr>
+          <w:rFonts w:ascii="UT Sans" w:hAnsi="UT Sans"/>
+          <w:sz w:val="24"/>
+          <w:szCs w:val="24"/>
+          <w:lang w:val="en-US"/>
+        </w:rPr>
+      </w:pPr>
+      <w:r>
+        <w:rPr>
+          <w:rFonts w:ascii="UT Sans" w:hAnsi="UT Sans"/>
+          <w:sz w:val="24"/>
+          <w:szCs w:val="24"/>
+          <w:lang w:val="en-US"/>
+        </w:rPr>
+        <w:t xml:space="preserve">6. </w:t>
+      </w:r>
+      <w:r>
+        <w:rPr>
+          <w:rFonts w:ascii="UT Sans" w:hAnsi="UT Sans"/>
+          <w:sz w:val="24"/>
+          <w:szCs w:val="24"/>
+          <w:lang w:val="en-US"/>
+        </w:rPr>
+        <w:t>Folosiți o biblioteca pentru formatarea fișierului de log și logarea a 3 tipuri de evenimente ( message, warning, error/exception)</w:t>
+      </w:r>
+    </w:p>
+    <w:p>
+      <w:pPr>
+        <w:rPr>
+          <w:rFonts w:ascii="UT Sans" w:hAnsi="UT Sans"/>
+          <w:sz w:val="24"/>
+          <w:szCs w:val="24"/>
+          <w:lang w:val="en-US"/>
+        </w:rPr>
+      </w:pPr>
+    </w:p>
+    <w:p>
+      <w:pPr>
+        <w:rPr>
+          <w:rFonts w:ascii="UT Sans" w:hAnsi="UT Sans"/>
+          <w:sz w:val="24"/>
+          <w:szCs w:val="24"/>
+          <w:lang w:val="en-US"/>
+        </w:rPr>
+      </w:pPr>
+      <w:r>
+        <w:rPr>
+          <w:rFonts w:ascii="UT Sans" w:hAnsi="UT Sans"/>
+          <w:sz w:val="24"/>
+          <w:szCs w:val="24"/>
+          <w:lang w:val="en-US"/>
+        </w:rPr>
+        <w:drawing>
+          <wp:inline distT="0" distB="0" distL="0" distR="0" wp14:anchorId="31CB6F0E" wp14:editId="4E1302CC">
+            <wp:extent cx="5943600" cy="2488565"/>
+            <wp:effectExtent l="0" t="0" r="0" b="6985"/>
+            <wp:docPr id="14" name="Picture 14"/>
+            <wp:cNvGraphicFramePr>
+              <a:graphicFrameLocks xmlns:a="http://schemas.openxmlformats.org/drawingml/2006/main" noChangeAspect="1"/>
+            </wp:cNvGraphicFramePr>
+            <a:graphic xmlns:a="http://schemas.openxmlformats.org/drawingml/2006/main">
+              <a:graphicData uri="http://schemas.openxmlformats.org/drawingml/2006/picture">
+                <pic:pic xmlns:pic="http://schemas.openxmlformats.org/drawingml/2006/picture">
+                  <pic:nvPicPr>
+                    <pic:cNvPr id="1" name=""/>
+                    <pic:cNvPicPr/>
+                  </pic:nvPicPr>
+                  <pic:blipFill>
+                    <a:blip r:embed="rId18"/>
+                    <a:stretch>
+                      <a:fillRect/>
+                    </a:stretch>
+                  </pic:blipFill>
+                  <pic:spPr>
+                    <a:xfrm>
+                      <a:off x="0" y="0"/>
+                      <a:ext cx="5943600" cy="2488565"/>
+                    </a:xfrm>
+                    <a:prstGeom prst="rect">
+                      <a:avLst/>
+                    </a:prstGeom>
+                  </pic:spPr>
+                </pic:pic>
+              </a:graphicData>
+            </a:graphic>
+          </wp:inline>
+        </w:drawing>
+      </w:r>
+    </w:p>
+    <w:p>
+      <w:pPr>
+        <w:rPr>
+          <w:rFonts w:ascii="UT Sans" w:hAnsi="UT Sans"/>
+          <w:sz w:val="24"/>
+          <w:szCs w:val="24"/>
+          <w:lang w:val="en-US"/>
+        </w:rPr>
+      </w:pPr>
+      <w:r>
+        <w:rPr>
+          <w:rFonts w:ascii="UT Sans" w:hAnsi="UT Sans"/>
+          <w:sz w:val="24"/>
+          <w:szCs w:val="24"/>
+          <w:lang w:val="en-US"/>
+        </w:rPr>
+        <w:lastRenderedPageBreak/>
+        <w:drawing>
+          <wp:inline distT="0" distB="0" distL="0" distR="0" wp14:anchorId="59BCFD75" wp14:editId="4DEDDDA5">
+            <wp:extent cx="5943600" cy="2392680"/>
+            <wp:effectExtent l="0" t="0" r="0" b="7620"/>
+            <wp:docPr id="15" name="Picture 15"/>
+            <wp:cNvGraphicFramePr>
+              <a:graphicFrameLocks xmlns:a="http://schemas.openxmlformats.org/drawingml/2006/main" noChangeAspect="1"/>
+            </wp:cNvGraphicFramePr>
+            <a:graphic xmlns:a="http://schemas.openxmlformats.org/drawingml/2006/main">
+              <a:graphicData uri="http://schemas.openxmlformats.org/drawingml/2006/picture">
+                <pic:pic xmlns:pic="http://schemas.openxmlformats.org/drawingml/2006/picture">
+                  <pic:nvPicPr>
+                    <pic:cNvPr id="1" name=""/>
+                    <pic:cNvPicPr/>
+                  </pic:nvPicPr>
+                  <pic:blipFill>
+                    <a:blip r:embed="rId19"/>
+                    <a:stretch>
+                      <a:fillRect/>
+                    </a:stretch>
+                  </pic:blipFill>
+                  <pic:spPr>
+                    <a:xfrm>
+                      <a:off x="0" y="0"/>
+                      <a:ext cx="5943600" cy="2392680"/>
+                    </a:xfrm>
+                    <a:prstGeom prst="rect">
+                      <a:avLst/>
+                    </a:prstGeom>
+                  </pic:spPr>
+                </pic:pic>
+              </a:graphicData>
+            </a:graphic>
+          </wp:inline>
+        </w:drawing>
+      </w:r>
+    </w:p>
+    <w:p>
+      <w:pPr>
+        <w:rPr>
+          <w:rFonts w:ascii="UT Sans" w:hAnsi="UT Sans"/>
+          <w:sz w:val="24"/>
+          <w:szCs w:val="24"/>
+          <w:lang w:val="en-US"/>
+        </w:rPr>
+      </w:pPr>
+      <w:r>
+        <w:rPr>
+          <w:rFonts w:ascii="UT Sans" w:hAnsi="UT Sans"/>
+          <w:sz w:val="24"/>
+          <w:szCs w:val="24"/>
+          <w:lang w:val="en-US"/>
+        </w:rPr>
+        <w:drawing>
+          <wp:inline distT="0" distB="0" distL="0" distR="0" wp14:anchorId="34A42A35" wp14:editId="79687750">
+            <wp:extent cx="5943600" cy="2478405"/>
+            <wp:effectExtent l="0" t="0" r="0" b="0"/>
+            <wp:docPr id="16" name="Picture 16"/>
+            <wp:cNvGraphicFramePr>
+              <a:graphicFrameLocks xmlns:a="http://schemas.openxmlformats.org/drawingml/2006/main" noChangeAspect="1"/>
+            </wp:cNvGraphicFramePr>
+            <a:graphic xmlns:a="http://schemas.openxmlformats.org/drawingml/2006/main">
+              <a:graphicData uri="http://schemas.openxmlformats.org/drawingml/2006/picture">
+                <pic:pic xmlns:pic="http://schemas.openxmlformats.org/drawingml/2006/picture">
+                  <pic:nvPicPr>
+                    <pic:cNvPr id="1" name=""/>
+                    <pic:cNvPicPr/>
+                  </pic:nvPicPr>
+                  <pic:blipFill>
+                    <a:blip r:embed="rId20"/>
+                    <a:stretch>
+                      <a:fillRect/>
+                    </a:stretch>
+                  </pic:blipFill>
+                  <pic:spPr>
+                    <a:xfrm>
+                      <a:off x="0" y="0"/>
+                      <a:ext cx="5943600" cy="2478405"/>
+                    </a:xfrm>
+                    <a:prstGeom prst="rect">
+                      <a:avLst/>
+                    </a:prstGeom>
+                  </pic:spPr>
+                </pic:pic>
+              </a:graphicData>
+            </a:graphic>
+          </wp:inline>
+        </w:drawing>
+      </w:r>
+    </w:p>
+    <w:p>
+      <w:pPr>
+        <w:rPr>
+          <w:rFonts w:ascii="UT Sans" w:hAnsi="UT Sans"/>
+          <w:sz w:val="24"/>
+          <w:szCs w:val="24"/>
+          <w:lang w:val="en-US"/>
+        </w:rPr>
+      </w:pPr>
+      <w:r>
+        <w:rPr>
+          <w:rFonts w:ascii="UT Sans" w:hAnsi="UT Sans"/>
+          <w:sz w:val="24"/>
+          <w:szCs w:val="24"/>
+          <w:lang w:val="en-US"/>
+        </w:rPr>
+        <w:lastRenderedPageBreak/>
+        <w:drawing>
+          <wp:inline distT="0" distB="0" distL="0" distR="0" wp14:anchorId="667B04C4" wp14:editId="37CCB744">
+            <wp:extent cx="5943600" cy="2475865"/>
+            <wp:effectExtent l="0" t="0" r="0" b="635"/>
+            <wp:docPr id="17" name="Picture 17"/>
+            <wp:cNvGraphicFramePr>
+              <a:graphicFrameLocks xmlns:a="http://schemas.openxmlformats.org/drawingml/2006/main" noChangeAspect="1"/>
+            </wp:cNvGraphicFramePr>
+            <a:graphic xmlns:a="http://schemas.openxmlformats.org/drawingml/2006/main">
+              <a:graphicData uri="http://schemas.openxmlformats.org/drawingml/2006/picture">
+                <pic:pic xmlns:pic="http://schemas.openxmlformats.org/drawingml/2006/picture">
+                  <pic:nvPicPr>
+                    <pic:cNvPr id="1" name=""/>
+                    <pic:cNvPicPr/>
+                  </pic:nvPicPr>
+                  <pic:blipFill>
+                    <a:blip r:embed="rId21"/>
+                    <a:stretch>
+                      <a:fillRect/>
+                    </a:stretch>
+                  </pic:blipFill>
+                  <pic:spPr>
+                    <a:xfrm>
+                      <a:off x="0" y="0"/>
+                      <a:ext cx="5943600" cy="2475865"/>
+                    </a:xfrm>
+                    <a:prstGeom prst="rect">
+                      <a:avLst/>
+                    </a:prstGeom>
+                  </pic:spPr>
+                </pic:pic>
+              </a:graphicData>
+            </a:graphic>
+          </wp:inline>
+        </w:drawing>
+      </w:r>
     </w:p>
     <w:sectPr>
-      <w:headerReference w:type="default" r:id="rId13"/>
+      <w:headerReference w:type="default" r:id="rId22"/>
       <w:pgSz w:w="12240" w:h="15840"/>
       <w:pgMar w:top="1440" w:right="1440" w:bottom="1440" w:left="1440" w:header="720" w:footer="720" w:gutter="0"/>
       <w:cols w:space="720"/>

</xml_diff>

<commit_message>
fixed create meetings/register in UI, created more unitesting on users, tasks, meetings, auth
</commit_message>
<xml_diff>
--- a/Documentatie proiect IPDP.docx
+++ b/Documentatie proiect IPDP.docx
@@ -939,20 +939,39 @@
           <w:lang w:val="en-US"/>
         </w:rPr>
       </w:pPr>
-      <w:r>
-        <w:rPr>
-          <w:rFonts w:ascii="UT Sans" w:hAnsi="UT Sans"/>
-          <w:noProof/>
+    </w:p>
+    <w:p>
+      <w:pPr>
+        <w:rPr>
+          <w:rFonts w:ascii="UT Sans" w:hAnsi="UT Sans"/>
+          <w:sz w:val="24"/>
+          <w:szCs w:val="24"/>
+          <w:lang w:val="en-US"/>
+        </w:rPr>
+      </w:pPr>
+    </w:p>
+    <w:p>
+      <w:pPr>
+        <w:rPr>
+          <w:rFonts w:ascii="UT Sans" w:hAnsi="UT Sans"/>
+          <w:sz w:val="24"/>
+          <w:szCs w:val="24"/>
+          <w:lang w:val="en-US"/>
+        </w:rPr>
+      </w:pPr>
+      <w:r>
+        <w:rPr>
+          <w:rFonts w:ascii="UT Sans" w:hAnsi="UT Sans"/>
           <w:sz w:val="24"/>
           <w:szCs w:val="24"/>
           <w:lang w:val="en-US"/>
         </w:rPr>
         <w:lastRenderedPageBreak/>
         <w:drawing>
-          <wp:inline distT="0" distB="0" distL="0" distR="0" wp14:anchorId="7AB9C0B4" wp14:editId="73EAFB75">
-            <wp:extent cx="5943600" cy="3710940"/>
-            <wp:effectExtent l="0" t="0" r="0" b="3810"/>
-            <wp:docPr id="2" name="Picture 2"/>
+          <wp:inline distT="0" distB="0" distL="0" distR="0" wp14:anchorId="4AC647C0" wp14:editId="609272B9">
+            <wp:extent cx="5943600" cy="3955415"/>
+            <wp:effectExtent l="0" t="0" r="0" b="6985"/>
+            <wp:docPr id="18" name="Picture 18"/>
             <wp:cNvGraphicFramePr>
               <a:graphicFrameLocks xmlns:a="http://schemas.openxmlformats.org/drawingml/2006/main" noChangeAspect="1"/>
             </wp:cNvGraphicFramePr>
@@ -972,7 +991,7 @@
                   <pic:spPr>
                     <a:xfrm>
                       <a:off x="0" y="0"/>
-                      <a:ext cx="5943600" cy="3710940"/>
+                      <a:ext cx="5943600" cy="3955415"/>
                     </a:xfrm>
                     <a:prstGeom prst="rect">
                       <a:avLst/>
@@ -997,16 +1016,16 @@
       <w:r>
         <w:rPr>
           <w:rFonts w:ascii="UT Sans" w:hAnsi="UT Sans"/>
-          <w:noProof/>
-          <w:sz w:val="24"/>
-          <w:szCs w:val="24"/>
-          <w:lang w:val="en-US"/>
-        </w:rPr>
+          <w:sz w:val="24"/>
+          <w:szCs w:val="24"/>
+          <w:lang w:val="en-US"/>
+        </w:rPr>
+        <w:lastRenderedPageBreak/>
         <w:drawing>
-          <wp:inline distT="0" distB="0" distL="0" distR="0" wp14:anchorId="54C75B3D" wp14:editId="0F655A0F">
-            <wp:extent cx="5943600" cy="1258570"/>
-            <wp:effectExtent l="0" t="0" r="0" b="0"/>
-            <wp:docPr id="3" name="Picture 3"/>
+          <wp:inline distT="0" distB="0" distL="0" distR="0" wp14:anchorId="01F80F1B" wp14:editId="5407802B">
+            <wp:extent cx="5943600" cy="5235575"/>
+            <wp:effectExtent l="0" t="0" r="0" b="3175"/>
+            <wp:docPr id="19" name="Picture 19"/>
             <wp:cNvGraphicFramePr>
               <a:graphicFrameLocks xmlns:a="http://schemas.openxmlformats.org/drawingml/2006/main" noChangeAspect="1"/>
             </wp:cNvGraphicFramePr>
@@ -1026,7 +1045,7 @@
                   <pic:spPr>
                     <a:xfrm>
                       <a:off x="0" y="0"/>
-                      <a:ext cx="5943600" cy="1258570"/>
+                      <a:ext cx="5943600" cy="5235575"/>
                     </a:xfrm>
                     <a:prstGeom prst="rect">
                       <a:avLst/>
@@ -1045,92 +1064,21 @@
           <w:rFonts w:ascii="UT Sans" w:hAnsi="UT Sans"/>
           <w:sz w:val="24"/>
           <w:szCs w:val="24"/>
-          <w:u w:val="single"/>
-          <w:lang w:val="en-US"/>
-        </w:rPr>
-      </w:pPr>
-    </w:p>
-    <w:p>
-      <w:pPr>
-        <w:rPr>
-          <w:rFonts w:ascii="UT Sans" w:hAnsi="UT Sans"/>
-          <w:sz w:val="24"/>
-          <w:szCs w:val="24"/>
-          <w:lang w:val="en-US"/>
-        </w:rPr>
-      </w:pPr>
-      <w:r>
-        <w:rPr>
-          <w:rFonts w:ascii="UT Sans" w:hAnsi="UT Sans"/>
-          <w:sz w:val="24"/>
-          <w:szCs w:val="24"/>
-          <w:lang w:val="en-US"/>
-        </w:rPr>
-        <w:t>4.</w:t>
-      </w:r>
-      <w:r>
-        <w:t xml:space="preserve"> </w:t>
-      </w:r>
-      <w:r>
-        <w:rPr>
-          <w:rFonts w:ascii="UT Sans" w:hAnsi="UT Sans"/>
-          <w:sz w:val="24"/>
-          <w:szCs w:val="24"/>
-          <w:lang w:val="en-US"/>
-        </w:rPr>
-        <w:t xml:space="preserve">Exemplificati prin intermediul diagramelor de clase folosirea unui șablon </w:t>
-      </w:r>
-      <w:r>
-        <w:rPr>
-          <w:rFonts w:ascii="UT Sans" w:hAnsi="UT Sans"/>
-          <w:sz w:val="24"/>
-          <w:szCs w:val="24"/>
-          <w:lang w:val="en-US"/>
-        </w:rPr>
-        <w:t>architectural</w:t>
-      </w:r>
-    </w:p>
-    <w:p>
-      <w:pPr>
-        <w:rPr>
-          <w:rFonts w:ascii="UT Sans" w:hAnsi="UT Sans"/>
-          <w:sz w:val="24"/>
-          <w:szCs w:val="24"/>
-          <w:lang w:val="en-US"/>
-        </w:rPr>
-      </w:pPr>
-      <w:r>
-        <w:rPr>
-          <w:rFonts w:ascii="UT Sans" w:hAnsi="UT Sans"/>
-          <w:sz w:val="24"/>
-          <w:szCs w:val="24"/>
-          <w:lang w:val="en-US"/>
-        </w:rPr>
-        <w:t>In acest program am folosit Design Patterns -MVC Patterns</w:t>
-      </w:r>
-    </w:p>
-    <w:p>
-      <w:pPr>
-        <w:rPr>
-          <w:rFonts w:ascii="UT Sans" w:hAnsi="UT Sans"/>
-          <w:sz w:val="24"/>
-          <w:szCs w:val="24"/>
-          <w:lang w:val="en-US"/>
-        </w:rPr>
-      </w:pPr>
-      <w:r>
-        <w:rPr>
-          <w:rFonts w:ascii="UT Sans" w:hAnsi="UT Sans"/>
-          <w:sz w:val="24"/>
-          <w:szCs w:val="24"/>
-          <w:lang w:val="en-US"/>
-        </w:rPr>
-        <w:lastRenderedPageBreak/>
+          <w:lang w:val="en-US"/>
+        </w:rPr>
+      </w:pPr>
+      <w:r>
+        <w:rPr>
+          <w:rFonts w:ascii="UT Sans" w:hAnsi="UT Sans"/>
+          <w:sz w:val="24"/>
+          <w:szCs w:val="24"/>
+          <w:lang w:val="en-US"/>
+        </w:rPr>
         <w:drawing>
-          <wp:inline distT="0" distB="0" distL="0" distR="0" wp14:anchorId="0B8981B6" wp14:editId="3541DBFD">
-            <wp:extent cx="4884843" cy="2697714"/>
-            <wp:effectExtent l="0" t="0" r="0" b="7620"/>
-            <wp:docPr id="10" name="Picture 10"/>
+          <wp:inline distT="0" distB="0" distL="0" distR="0" wp14:anchorId="1BDFE13F" wp14:editId="76D0ED20">
+            <wp:extent cx="4183743" cy="1181202"/>
+            <wp:effectExtent l="0" t="0" r="7620" b="0"/>
+            <wp:docPr id="21" name="Picture 21"/>
             <wp:cNvGraphicFramePr>
               <a:graphicFrameLocks xmlns:a="http://schemas.openxmlformats.org/drawingml/2006/main" noChangeAspect="1"/>
             </wp:cNvGraphicFramePr>
@@ -1150,7 +1098,7 @@
                   <pic:spPr>
                     <a:xfrm>
                       <a:off x="0" y="0"/>
-                      <a:ext cx="4884843" cy="2697714"/>
+                      <a:ext cx="4183743" cy="1181202"/>
                     </a:xfrm>
                     <a:prstGeom prst="rect">
                       <a:avLst/>
@@ -1172,59 +1120,19 @@
           <w:lang w:val="en-US"/>
         </w:rPr>
       </w:pPr>
-    </w:p>
-    <w:p>
-      <w:pPr>
-        <w:rPr>
-          <w:rFonts w:ascii="UT Sans" w:hAnsi="UT Sans"/>
-          <w:sz w:val="24"/>
-          <w:szCs w:val="24"/>
-          <w:lang w:val="en-US"/>
-        </w:rPr>
-      </w:pPr>
-      <w:r>
-        <w:rPr>
-          <w:rFonts w:ascii="UT Sans" w:hAnsi="UT Sans"/>
-          <w:sz w:val="24"/>
-          <w:szCs w:val="24"/>
-          <w:lang w:val="en-US"/>
-        </w:rPr>
-        <w:t>5.</w:t>
-      </w:r>
-      <w:r>
-        <w:t xml:space="preserve"> </w:t>
-      </w:r>
-      <w:r>
-        <w:rPr>
-          <w:rFonts w:ascii="UT Sans" w:hAnsi="UT Sans"/>
-          <w:sz w:val="24"/>
-          <w:szCs w:val="24"/>
-          <w:lang w:val="en-US"/>
-        </w:rPr>
-        <w:t>Exemplificati prin screenshot-uri și prin cod utilizarea unui ORM</w:t>
-      </w:r>
-    </w:p>
-    <w:p>
-      <w:pPr>
-        <w:rPr>
-          <w:rFonts w:ascii="UT Sans" w:hAnsi="UT Sans"/>
-          <w:sz w:val="24"/>
-          <w:szCs w:val="24"/>
-          <w:lang w:val="en-US"/>
-        </w:rPr>
-      </w:pPr>
-      <w:r>
-        <w:rPr>
-          <w:rFonts w:ascii="UT Sans" w:hAnsi="UT Sans"/>
-          <w:sz w:val="24"/>
-          <w:szCs w:val="24"/>
-          <w:lang w:val="en-US"/>
-        </w:rPr>
+      <w:r>
+        <w:rPr>
+          <w:rFonts w:ascii="UT Sans" w:hAnsi="UT Sans"/>
+          <w:sz w:val="24"/>
+          <w:szCs w:val="24"/>
+          <w:lang w:val="en-US"/>
+        </w:rPr>
+        <w:lastRenderedPageBreak/>
         <w:drawing>
-          <wp:inline distT="0" distB="0" distL="0" distR="0" wp14:anchorId="67F4BE6C" wp14:editId="6D5E9C9C">
-            <wp:extent cx="5943600" cy="3472180"/>
-            <wp:effectExtent l="0" t="0" r="0" b="0"/>
-            <wp:docPr id="11" name="Picture 11"/>
+          <wp:inline distT="0" distB="0" distL="0" distR="0" wp14:anchorId="7C5F15CC" wp14:editId="5E6CBB37">
+            <wp:extent cx="5943600" cy="3688080"/>
+            <wp:effectExtent l="0" t="0" r="0" b="7620"/>
+            <wp:docPr id="20" name="Picture 20"/>
             <wp:cNvGraphicFramePr>
               <a:graphicFrameLocks xmlns:a="http://schemas.openxmlformats.org/drawingml/2006/main" noChangeAspect="1"/>
             </wp:cNvGraphicFramePr>
@@ -1244,7 +1152,7 @@
                   <pic:spPr>
                     <a:xfrm>
                       <a:off x="0" y="0"/>
-                      <a:ext cx="5943600" cy="3472180"/>
+                      <a:ext cx="5943600" cy="3688080"/>
                     </a:xfrm>
                     <a:prstGeom prst="rect">
                       <a:avLst/>
@@ -1263,9 +1171,69 @@
           <w:rFonts w:ascii="UT Sans" w:hAnsi="UT Sans"/>
           <w:sz w:val="24"/>
           <w:szCs w:val="24"/>
-          <w:lang w:val="en-US"/>
-        </w:rPr>
-      </w:pPr>
+          <w:u w:val="single"/>
+          <w:lang w:val="en-US"/>
+        </w:rPr>
+      </w:pPr>
+    </w:p>
+    <w:p>
+      <w:pPr>
+        <w:rPr>
+          <w:rFonts w:ascii="UT Sans" w:hAnsi="UT Sans"/>
+          <w:sz w:val="24"/>
+          <w:szCs w:val="24"/>
+          <w:lang w:val="en-US"/>
+        </w:rPr>
+      </w:pPr>
+      <w:r>
+        <w:rPr>
+          <w:rFonts w:ascii="UT Sans" w:hAnsi="UT Sans"/>
+          <w:sz w:val="24"/>
+          <w:szCs w:val="24"/>
+          <w:lang w:val="en-US"/>
+        </w:rPr>
+        <w:t>4.</w:t>
+      </w:r>
+      <w:r>
+        <w:t xml:space="preserve"> </w:t>
+      </w:r>
+      <w:r>
+        <w:rPr>
+          <w:rFonts w:ascii="UT Sans" w:hAnsi="UT Sans"/>
+          <w:sz w:val="24"/>
+          <w:szCs w:val="24"/>
+          <w:lang w:val="en-US"/>
+        </w:rPr>
+        <w:t xml:space="preserve">Exemplificati prin intermediul diagramelor de clase folosirea unui șablon </w:t>
+      </w:r>
+      <w:r>
+        <w:rPr>
+          <w:rFonts w:ascii="UT Sans" w:hAnsi="UT Sans"/>
+          <w:sz w:val="24"/>
+          <w:szCs w:val="24"/>
+          <w:lang w:val="en-US"/>
+        </w:rPr>
+        <w:t>architectural</w:t>
+      </w:r>
+    </w:p>
+    <w:p>
+      <w:pPr>
+        <w:rPr>
+          <w:rFonts w:ascii="UT Sans" w:hAnsi="UT Sans"/>
+          <w:sz w:val="24"/>
+          <w:szCs w:val="24"/>
+          <w:lang w:val="en-US"/>
+        </w:rPr>
+      </w:pPr>
+      <w:r>
+        <w:rPr>
+          <w:rFonts w:ascii="UT Sans" w:hAnsi="UT Sans"/>
+          <w:sz w:val="24"/>
+          <w:szCs w:val="24"/>
+          <w:lang w:val="en-US"/>
+        </w:rPr>
+        <w:t>In acest program am folosit Design Patterns -MVC Patterns</w:t>
+      </w:r>
     </w:p>
     <w:p>
       <w:pPr>
@@ -1285,10 +1253,10 @@
         </w:rPr>
         <w:lastRenderedPageBreak/>
         <w:drawing>
-          <wp:inline distT="0" distB="0" distL="0" distR="0" wp14:anchorId="59A0A190" wp14:editId="5B886B44">
-            <wp:extent cx="5943600" cy="2597785"/>
-            <wp:effectExtent l="0" t="0" r="0" b="0"/>
-            <wp:docPr id="13" name="Picture 13"/>
+          <wp:inline distT="0" distB="0" distL="0" distR="0" wp14:anchorId="0B8981B6" wp14:editId="3541DBFD">
+            <wp:extent cx="4884843" cy="2697714"/>
+            <wp:effectExtent l="0" t="0" r="0" b="7620"/>
+            <wp:docPr id="10" name="Picture 10"/>
             <wp:cNvGraphicFramePr>
               <a:graphicFrameLocks xmlns:a="http://schemas.openxmlformats.org/drawingml/2006/main" noChangeAspect="1"/>
             </wp:cNvGraphicFramePr>
@@ -1308,7 +1276,7 @@
                   <pic:spPr>
                     <a:xfrm>
                       <a:off x="0" y="0"/>
-                      <a:ext cx="5943600" cy="2597785"/>
+                      <a:ext cx="4884843" cy="2697714"/>
                     </a:xfrm>
                     <a:prstGeom prst="rect">
                       <a:avLst/>
@@ -1347,27 +1315,20 @@
           <w:szCs w:val="24"/>
           <w:lang w:val="en-US"/>
         </w:rPr>
-        <w:t xml:space="preserve">6. </w:t>
-      </w:r>
-      <w:r>
-        <w:rPr>
-          <w:rFonts w:ascii="UT Sans" w:hAnsi="UT Sans"/>
-          <w:sz w:val="24"/>
-          <w:szCs w:val="24"/>
-          <w:lang w:val="en-US"/>
-        </w:rPr>
-        <w:t>Folosiți o biblioteca pentru formatarea fișierului de log și logarea a 3 tipuri de evenimente ( message, warning, error/exception)</w:t>
-      </w:r>
-    </w:p>
-    <w:p>
-      <w:pPr>
-        <w:rPr>
-          <w:rFonts w:ascii="UT Sans" w:hAnsi="UT Sans"/>
-          <w:sz w:val="24"/>
-          <w:szCs w:val="24"/>
-          <w:lang w:val="en-US"/>
-        </w:rPr>
-      </w:pPr>
+        <w:t>5.</w:t>
+      </w:r>
+      <w:r>
+        <w:t xml:space="preserve"> </w:t>
+      </w:r>
+      <w:r>
+        <w:rPr>
+          <w:rFonts w:ascii="UT Sans" w:hAnsi="UT Sans"/>
+          <w:sz w:val="24"/>
+          <w:szCs w:val="24"/>
+          <w:lang w:val="en-US"/>
+        </w:rPr>
+        <w:t>Exemplificati prin screenshot-uri și prin cod utilizarea unui ORM</w:t>
+      </w:r>
     </w:p>
     <w:p>
       <w:pPr>
@@ -1386,10 +1347,10 @@
           <w:lang w:val="en-US"/>
         </w:rPr>
         <w:drawing>
-          <wp:inline distT="0" distB="0" distL="0" distR="0" wp14:anchorId="31CB6F0E" wp14:editId="4E1302CC">
-            <wp:extent cx="5943600" cy="2488565"/>
-            <wp:effectExtent l="0" t="0" r="0" b="6985"/>
-            <wp:docPr id="14" name="Picture 14"/>
+          <wp:inline distT="0" distB="0" distL="0" distR="0" wp14:anchorId="67F4BE6C" wp14:editId="6D5E9C9C">
+            <wp:extent cx="5943600" cy="3472180"/>
+            <wp:effectExtent l="0" t="0" r="0" b="0"/>
+            <wp:docPr id="11" name="Picture 11"/>
             <wp:cNvGraphicFramePr>
               <a:graphicFrameLocks xmlns:a="http://schemas.openxmlformats.org/drawingml/2006/main" noChangeAspect="1"/>
             </wp:cNvGraphicFramePr>
@@ -1409,7 +1370,7 @@
                   <pic:spPr>
                     <a:xfrm>
                       <a:off x="0" y="0"/>
-                      <a:ext cx="5943600" cy="2488565"/>
+                      <a:ext cx="5943600" cy="3472180"/>
                     </a:xfrm>
                     <a:prstGeom prst="rect">
                       <a:avLst/>
@@ -1431,6 +1392,16 @@
           <w:lang w:val="en-US"/>
         </w:rPr>
       </w:pPr>
+    </w:p>
+    <w:p>
+      <w:pPr>
+        <w:rPr>
+          <w:rFonts w:ascii="UT Sans" w:hAnsi="UT Sans"/>
+          <w:sz w:val="24"/>
+          <w:szCs w:val="24"/>
+          <w:lang w:val="en-US"/>
+        </w:rPr>
+      </w:pPr>
       <w:r>
         <w:rPr>
           <w:rFonts w:ascii="UT Sans" w:hAnsi="UT Sans"/>
@@ -1440,10 +1411,10 @@
         </w:rPr>
         <w:lastRenderedPageBreak/>
         <w:drawing>
-          <wp:inline distT="0" distB="0" distL="0" distR="0" wp14:anchorId="59BCFD75" wp14:editId="4DEDDDA5">
-            <wp:extent cx="5943600" cy="2392680"/>
-            <wp:effectExtent l="0" t="0" r="0" b="7620"/>
-            <wp:docPr id="15" name="Picture 15"/>
+          <wp:inline distT="0" distB="0" distL="0" distR="0" wp14:anchorId="59A0A190" wp14:editId="5B886B44">
+            <wp:extent cx="5943600" cy="2597785"/>
+            <wp:effectExtent l="0" t="0" r="0" b="0"/>
+            <wp:docPr id="13" name="Picture 13"/>
             <wp:cNvGraphicFramePr>
               <a:graphicFrameLocks xmlns:a="http://schemas.openxmlformats.org/drawingml/2006/main" noChangeAspect="1"/>
             </wp:cNvGraphicFramePr>
@@ -1463,7 +1434,7 @@
                   <pic:spPr>
                     <a:xfrm>
                       <a:off x="0" y="0"/>
-                      <a:ext cx="5943600" cy="2392680"/>
+                      <a:ext cx="5943600" cy="2597785"/>
                     </a:xfrm>
                     <a:prstGeom prst="rect">
                       <a:avLst/>
@@ -1485,6 +1456,54 @@
           <w:lang w:val="en-US"/>
         </w:rPr>
       </w:pPr>
+    </w:p>
+    <w:p>
+      <w:pPr>
+        <w:rPr>
+          <w:rFonts w:ascii="UT Sans" w:hAnsi="UT Sans"/>
+          <w:sz w:val="24"/>
+          <w:szCs w:val="24"/>
+          <w:lang w:val="en-US"/>
+        </w:rPr>
+      </w:pPr>
+      <w:r>
+        <w:rPr>
+          <w:rFonts w:ascii="UT Sans" w:hAnsi="UT Sans"/>
+          <w:sz w:val="24"/>
+          <w:szCs w:val="24"/>
+          <w:lang w:val="en-US"/>
+        </w:rPr>
+        <w:t xml:space="preserve">6. </w:t>
+      </w:r>
+      <w:r>
+        <w:rPr>
+          <w:rFonts w:ascii="UT Sans" w:hAnsi="UT Sans"/>
+          <w:sz w:val="24"/>
+          <w:szCs w:val="24"/>
+          <w:lang w:val="en-US"/>
+        </w:rPr>
+        <w:t>Folosiți o biblioteca pentru formatarea fișierului de log și logarea a 3 tipuri de evenimente ( message, warning, error/exception)</w:t>
+      </w:r>
+    </w:p>
+    <w:p>
+      <w:pPr>
+        <w:rPr>
+          <w:rFonts w:ascii="UT Sans" w:hAnsi="UT Sans"/>
+          <w:sz w:val="24"/>
+          <w:szCs w:val="24"/>
+          <w:lang w:val="en-US"/>
+        </w:rPr>
+      </w:pPr>
+    </w:p>
+    <w:p>
+      <w:pPr>
+        <w:rPr>
+          <w:rFonts w:ascii="UT Sans" w:hAnsi="UT Sans"/>
+          <w:sz w:val="24"/>
+          <w:szCs w:val="24"/>
+          <w:lang w:val="en-US"/>
+        </w:rPr>
+      </w:pPr>
       <w:r>
         <w:rPr>
           <w:rFonts w:ascii="UT Sans" w:hAnsi="UT Sans"/>
@@ -1493,10 +1512,10 @@
           <w:lang w:val="en-US"/>
         </w:rPr>
         <w:drawing>
-          <wp:inline distT="0" distB="0" distL="0" distR="0" wp14:anchorId="34A42A35" wp14:editId="79687750">
-            <wp:extent cx="5943600" cy="2478405"/>
-            <wp:effectExtent l="0" t="0" r="0" b="0"/>
-            <wp:docPr id="16" name="Picture 16"/>
+          <wp:inline distT="0" distB="0" distL="0" distR="0" wp14:anchorId="31CB6F0E" wp14:editId="4E1302CC">
+            <wp:extent cx="5943600" cy="2488565"/>
+            <wp:effectExtent l="0" t="0" r="0" b="6985"/>
+            <wp:docPr id="14" name="Picture 14"/>
             <wp:cNvGraphicFramePr>
               <a:graphicFrameLocks xmlns:a="http://schemas.openxmlformats.org/drawingml/2006/main" noChangeAspect="1"/>
             </wp:cNvGraphicFramePr>
@@ -1516,7 +1535,7 @@
                   <pic:spPr>
                     <a:xfrm>
                       <a:off x="0" y="0"/>
-                      <a:ext cx="5943600" cy="2478405"/>
+                      <a:ext cx="5943600" cy="2488565"/>
                     </a:xfrm>
                     <a:prstGeom prst="rect">
                       <a:avLst/>
@@ -1547,10 +1566,10 @@
         </w:rPr>
         <w:lastRenderedPageBreak/>
         <w:drawing>
-          <wp:inline distT="0" distB="0" distL="0" distR="0" wp14:anchorId="667B04C4" wp14:editId="37CCB744">
-            <wp:extent cx="5943600" cy="2475865"/>
-            <wp:effectExtent l="0" t="0" r="0" b="635"/>
-            <wp:docPr id="17" name="Picture 17"/>
+          <wp:inline distT="0" distB="0" distL="0" distR="0" wp14:anchorId="59BCFD75" wp14:editId="4DEDDDA5">
+            <wp:extent cx="5943600" cy="2392680"/>
+            <wp:effectExtent l="0" t="0" r="0" b="7620"/>
+            <wp:docPr id="15" name="Picture 15"/>
             <wp:cNvGraphicFramePr>
               <a:graphicFrameLocks xmlns:a="http://schemas.openxmlformats.org/drawingml/2006/main" noChangeAspect="1"/>
             </wp:cNvGraphicFramePr>
@@ -1570,6 +1589,113 @@
                   <pic:spPr>
                     <a:xfrm>
                       <a:off x="0" y="0"/>
+                      <a:ext cx="5943600" cy="2392680"/>
+                    </a:xfrm>
+                    <a:prstGeom prst="rect">
+                      <a:avLst/>
+                    </a:prstGeom>
+                  </pic:spPr>
+                </pic:pic>
+              </a:graphicData>
+            </a:graphic>
+          </wp:inline>
+        </w:drawing>
+      </w:r>
+    </w:p>
+    <w:p>
+      <w:pPr>
+        <w:rPr>
+          <w:rFonts w:ascii="UT Sans" w:hAnsi="UT Sans"/>
+          <w:sz w:val="24"/>
+          <w:szCs w:val="24"/>
+          <w:lang w:val="en-US"/>
+        </w:rPr>
+      </w:pPr>
+      <w:r>
+        <w:rPr>
+          <w:rFonts w:ascii="UT Sans" w:hAnsi="UT Sans"/>
+          <w:sz w:val="24"/>
+          <w:szCs w:val="24"/>
+          <w:lang w:val="en-US"/>
+        </w:rPr>
+        <w:drawing>
+          <wp:inline distT="0" distB="0" distL="0" distR="0" wp14:anchorId="34A42A35" wp14:editId="79687750">
+            <wp:extent cx="5943600" cy="2478405"/>
+            <wp:effectExtent l="0" t="0" r="0" b="0"/>
+            <wp:docPr id="16" name="Picture 16"/>
+            <wp:cNvGraphicFramePr>
+              <a:graphicFrameLocks xmlns:a="http://schemas.openxmlformats.org/drawingml/2006/main" noChangeAspect="1"/>
+            </wp:cNvGraphicFramePr>
+            <a:graphic xmlns:a="http://schemas.openxmlformats.org/drawingml/2006/main">
+              <a:graphicData uri="http://schemas.openxmlformats.org/drawingml/2006/picture">
+                <pic:pic xmlns:pic="http://schemas.openxmlformats.org/drawingml/2006/picture">
+                  <pic:nvPicPr>
+                    <pic:cNvPr id="1" name=""/>
+                    <pic:cNvPicPr/>
+                  </pic:nvPicPr>
+                  <pic:blipFill>
+                    <a:blip r:embed="rId22"/>
+                    <a:stretch>
+                      <a:fillRect/>
+                    </a:stretch>
+                  </pic:blipFill>
+                  <pic:spPr>
+                    <a:xfrm>
+                      <a:off x="0" y="0"/>
+                      <a:ext cx="5943600" cy="2478405"/>
+                    </a:xfrm>
+                    <a:prstGeom prst="rect">
+                      <a:avLst/>
+                    </a:prstGeom>
+                  </pic:spPr>
+                </pic:pic>
+              </a:graphicData>
+            </a:graphic>
+          </wp:inline>
+        </w:drawing>
+      </w:r>
+    </w:p>
+    <w:p>
+      <w:pPr>
+        <w:rPr>
+          <w:rFonts w:ascii="UT Sans" w:hAnsi="UT Sans"/>
+          <w:sz w:val="24"/>
+          <w:szCs w:val="24"/>
+          <w:lang w:val="en-US"/>
+        </w:rPr>
+      </w:pPr>
+      <w:r>
+        <w:rPr>
+          <w:rFonts w:ascii="UT Sans" w:hAnsi="UT Sans"/>
+          <w:sz w:val="24"/>
+          <w:szCs w:val="24"/>
+          <w:lang w:val="en-US"/>
+        </w:rPr>
+        <w:lastRenderedPageBreak/>
+        <w:drawing>
+          <wp:inline distT="0" distB="0" distL="0" distR="0" wp14:anchorId="667B04C4" wp14:editId="37CCB744">
+            <wp:extent cx="5943600" cy="2475865"/>
+            <wp:effectExtent l="0" t="0" r="0" b="635"/>
+            <wp:docPr id="17" name="Picture 17"/>
+            <wp:cNvGraphicFramePr>
+              <a:graphicFrameLocks xmlns:a="http://schemas.openxmlformats.org/drawingml/2006/main" noChangeAspect="1"/>
+            </wp:cNvGraphicFramePr>
+            <a:graphic xmlns:a="http://schemas.openxmlformats.org/drawingml/2006/main">
+              <a:graphicData uri="http://schemas.openxmlformats.org/drawingml/2006/picture">
+                <pic:pic xmlns:pic="http://schemas.openxmlformats.org/drawingml/2006/picture">
+                  <pic:nvPicPr>
+                    <pic:cNvPr id="1" name=""/>
+                    <pic:cNvPicPr/>
+                  </pic:nvPicPr>
+                  <pic:blipFill>
+                    <a:blip r:embed="rId23"/>
+                    <a:stretch>
+                      <a:fillRect/>
+                    </a:stretch>
+                  </pic:blipFill>
+                  <pic:spPr>
+                    <a:xfrm>
+                      <a:off x="0" y="0"/>
                       <a:ext cx="5943600" cy="2475865"/>
                     </a:xfrm>
                     <a:prstGeom prst="rect">
@@ -1583,8 +1709,407 @@
         </w:drawing>
       </w:r>
     </w:p>
+    <w:p>
+      <w:pPr>
+        <w:rPr>
+          <w:rFonts w:ascii="UT Sans" w:hAnsi="UT Sans"/>
+          <w:sz w:val="24"/>
+          <w:szCs w:val="24"/>
+          <w:lang w:val="en-US"/>
+        </w:rPr>
+      </w:pPr>
+    </w:p>
+    <w:p>
+      <w:pPr>
+        <w:rPr>
+          <w:rFonts w:ascii="UT Sans" w:hAnsi="UT Sans"/>
+          <w:sz w:val="24"/>
+          <w:szCs w:val="24"/>
+          <w:lang w:val="en-US"/>
+        </w:rPr>
+      </w:pPr>
+      <w:r>
+        <w:rPr>
+          <w:rFonts w:ascii="UT Sans" w:hAnsi="UT Sans"/>
+          <w:sz w:val="24"/>
+          <w:szCs w:val="24"/>
+          <w:lang w:val="en-US"/>
+        </w:rPr>
+        <w:t xml:space="preserve">7. </w:t>
+      </w:r>
+      <w:r>
+        <w:rPr>
+          <w:rFonts w:ascii="UT Sans" w:hAnsi="UT Sans"/>
+          <w:sz w:val="24"/>
+          <w:szCs w:val="24"/>
+          <w:lang w:val="en-US"/>
+        </w:rPr>
+        <w:t>Folosiți o biblioteca pentru formatarea fișierului de log și logarea a 3 tipuri de evenimente ( message, warning, error/exception)</w:t>
+      </w:r>
+    </w:p>
+    <w:p>
+      <w:pPr>
+        <w:rPr>
+          <w:rFonts w:ascii="UT Sans" w:hAnsi="UT Sans"/>
+          <w:sz w:val="24"/>
+          <w:szCs w:val="24"/>
+          <w:lang w:val="en-US"/>
+        </w:rPr>
+      </w:pPr>
+    </w:p>
+    <w:p>
+      <w:pPr>
+        <w:rPr>
+          <w:rFonts w:ascii="UT Sans" w:hAnsi="UT Sans"/>
+          <w:sz w:val="24"/>
+          <w:szCs w:val="24"/>
+          <w:lang w:val="en-US"/>
+        </w:rPr>
+      </w:pPr>
+      <w:r>
+        <w:rPr>
+          <w:rFonts w:ascii="UT Sans" w:hAnsi="UT Sans"/>
+          <w:sz w:val="24"/>
+          <w:szCs w:val="24"/>
+          <w:lang w:val="en-US"/>
+        </w:rPr>
+        <w:drawing>
+          <wp:inline distT="0" distB="0" distL="0" distR="0" wp14:anchorId="3077BB68" wp14:editId="7D87C26A">
+            <wp:extent cx="5943600" cy="2907030"/>
+            <wp:effectExtent l="0" t="0" r="0" b="7620"/>
+            <wp:docPr id="22" name="Picture 22"/>
+            <wp:cNvGraphicFramePr>
+              <a:graphicFrameLocks xmlns:a="http://schemas.openxmlformats.org/drawingml/2006/main" noChangeAspect="1"/>
+            </wp:cNvGraphicFramePr>
+            <a:graphic xmlns:a="http://schemas.openxmlformats.org/drawingml/2006/main">
+              <a:graphicData uri="http://schemas.openxmlformats.org/drawingml/2006/picture">
+                <pic:pic xmlns:pic="http://schemas.openxmlformats.org/drawingml/2006/picture">
+                  <pic:nvPicPr>
+                    <pic:cNvPr id="1" name=""/>
+                    <pic:cNvPicPr/>
+                  </pic:nvPicPr>
+                  <pic:blipFill>
+                    <a:blip r:embed="rId24"/>
+                    <a:stretch>
+                      <a:fillRect/>
+                    </a:stretch>
+                  </pic:blipFill>
+                  <pic:spPr>
+                    <a:xfrm>
+                      <a:off x="0" y="0"/>
+                      <a:ext cx="5943600" cy="2907030"/>
+                    </a:xfrm>
+                    <a:prstGeom prst="rect">
+                      <a:avLst/>
+                    </a:prstGeom>
+                  </pic:spPr>
+                </pic:pic>
+              </a:graphicData>
+            </a:graphic>
+          </wp:inline>
+        </w:drawing>
+      </w:r>
+    </w:p>
+    <w:p>
+      <w:pPr>
+        <w:rPr>
+          <w:rFonts w:ascii="UT Sans" w:hAnsi="UT Sans"/>
+          <w:sz w:val="24"/>
+          <w:szCs w:val="24"/>
+          <w:lang w:val="en-US"/>
+        </w:rPr>
+      </w:pPr>
+      <w:r>
+        <w:rPr>
+          <w:rFonts w:ascii="UT Sans" w:hAnsi="UT Sans"/>
+          <w:sz w:val="24"/>
+          <w:szCs w:val="24"/>
+          <w:lang w:val="en-US"/>
+        </w:rPr>
+        <w:lastRenderedPageBreak/>
+        <w:drawing>
+          <wp:inline distT="0" distB="0" distL="0" distR="0" wp14:anchorId="1267E973" wp14:editId="25AD6401">
+            <wp:extent cx="5943600" cy="3545205"/>
+            <wp:effectExtent l="0" t="0" r="0" b="0"/>
+            <wp:docPr id="23" name="Picture 23"/>
+            <wp:cNvGraphicFramePr>
+              <a:graphicFrameLocks xmlns:a="http://schemas.openxmlformats.org/drawingml/2006/main" noChangeAspect="1"/>
+            </wp:cNvGraphicFramePr>
+            <a:graphic xmlns:a="http://schemas.openxmlformats.org/drawingml/2006/main">
+              <a:graphicData uri="http://schemas.openxmlformats.org/drawingml/2006/picture">
+                <pic:pic xmlns:pic="http://schemas.openxmlformats.org/drawingml/2006/picture">
+                  <pic:nvPicPr>
+                    <pic:cNvPr id="1" name=""/>
+                    <pic:cNvPicPr/>
+                  </pic:nvPicPr>
+                  <pic:blipFill>
+                    <a:blip r:embed="rId25"/>
+                    <a:stretch>
+                      <a:fillRect/>
+                    </a:stretch>
+                  </pic:blipFill>
+                  <pic:spPr>
+                    <a:xfrm>
+                      <a:off x="0" y="0"/>
+                      <a:ext cx="5943600" cy="3545205"/>
+                    </a:xfrm>
+                    <a:prstGeom prst="rect">
+                      <a:avLst/>
+                    </a:prstGeom>
+                  </pic:spPr>
+                </pic:pic>
+              </a:graphicData>
+            </a:graphic>
+          </wp:inline>
+        </w:drawing>
+      </w:r>
+    </w:p>
+    <w:p>
+      <w:pPr>
+        <w:rPr>
+          <w:rFonts w:ascii="UT Sans" w:hAnsi="UT Sans"/>
+          <w:sz w:val="24"/>
+          <w:szCs w:val="24"/>
+          <w:lang w:val="en-US"/>
+        </w:rPr>
+      </w:pPr>
+    </w:p>
+    <w:p>
+      <w:pPr>
+        <w:rPr>
+          <w:rFonts w:ascii="UT Sans" w:hAnsi="UT Sans"/>
+          <w:sz w:val="24"/>
+          <w:szCs w:val="24"/>
+          <w:lang w:val="en-US"/>
+        </w:rPr>
+      </w:pPr>
+      <w:r>
+        <w:rPr>
+          <w:rFonts w:ascii="UT Sans" w:hAnsi="UT Sans"/>
+          <w:sz w:val="24"/>
+          <w:szCs w:val="24"/>
+          <w:lang w:val="en-US"/>
+        </w:rPr>
+        <w:t>8.</w:t>
+      </w:r>
+      <w:r>
+        <w:t xml:space="preserve"> </w:t>
+      </w:r>
+      <w:r>
+        <w:rPr>
+          <w:rFonts w:ascii="UT Sans" w:hAnsi="UT Sans"/>
+          <w:sz w:val="24"/>
+          <w:szCs w:val="24"/>
+          <w:lang w:val="en-US"/>
+        </w:rPr>
+        <w:t>Exemplificati existenta unui principiu SOLID</w:t>
+      </w:r>
+    </w:p>
+    <w:p>
+      <w:pPr>
+        <w:rPr>
+          <w:rFonts w:ascii="UT Sans" w:hAnsi="UT Sans"/>
+          <w:sz w:val="24"/>
+          <w:szCs w:val="24"/>
+          <w:lang w:val="en-US"/>
+        </w:rPr>
+      </w:pPr>
+      <w:r>
+        <w:rPr>
+          <w:rFonts w:ascii="UT Sans" w:hAnsi="UT Sans"/>
+          <w:sz w:val="24"/>
+          <w:szCs w:val="24"/>
+          <w:lang w:val="en-US"/>
+        </w:rPr>
+        <w:t>S:</w:t>
+      </w:r>
+    </w:p>
+    <w:p>
+      <w:pPr>
+        <w:rPr>
+          <w:rFonts w:ascii="UT Sans" w:hAnsi="UT Sans"/>
+          <w:sz w:val="24"/>
+          <w:szCs w:val="24"/>
+          <w:lang w:val="en-US"/>
+        </w:rPr>
+      </w:pPr>
+      <w:r>
+        <w:rPr>
+          <w:rFonts w:ascii="UT Sans" w:hAnsi="UT Sans"/>
+          <w:sz w:val="24"/>
+          <w:szCs w:val="24"/>
+          <w:lang w:val="en-US"/>
+        </w:rPr>
+        <w:t>Fiecare endpoint din cadrul cotrollerului are o singura functionalitate</w:t>
+      </w:r>
+    </w:p>
+    <w:p>
+      <w:pPr>
+        <w:rPr>
+          <w:rFonts w:ascii="UT Sans" w:hAnsi="UT Sans"/>
+          <w:sz w:val="24"/>
+          <w:szCs w:val="24"/>
+          <w:lang w:val="en-US"/>
+        </w:rPr>
+      </w:pPr>
+      <w:r>
+        <w:rPr>
+          <w:rFonts w:ascii="UT Sans" w:hAnsi="UT Sans"/>
+          <w:sz w:val="24"/>
+          <w:szCs w:val="24"/>
+          <w:lang w:val="en-US"/>
+        </w:rPr>
+        <w:lastRenderedPageBreak/>
+        <w:drawing>
+          <wp:inline distT="0" distB="0" distL="0" distR="0" wp14:anchorId="3BAC52A1" wp14:editId="2EF9E6BC">
+            <wp:extent cx="5943600" cy="2865120"/>
+            <wp:effectExtent l="0" t="0" r="0" b="0"/>
+            <wp:docPr id="24" name="Picture 24"/>
+            <wp:cNvGraphicFramePr>
+              <a:graphicFrameLocks xmlns:a="http://schemas.openxmlformats.org/drawingml/2006/main" noChangeAspect="1"/>
+            </wp:cNvGraphicFramePr>
+            <a:graphic xmlns:a="http://schemas.openxmlformats.org/drawingml/2006/main">
+              <a:graphicData uri="http://schemas.openxmlformats.org/drawingml/2006/picture">
+                <pic:pic xmlns:pic="http://schemas.openxmlformats.org/drawingml/2006/picture">
+                  <pic:nvPicPr>
+                    <pic:cNvPr id="1" name=""/>
+                    <pic:cNvPicPr/>
+                  </pic:nvPicPr>
+                  <pic:blipFill>
+                    <a:blip r:embed="rId26"/>
+                    <a:stretch>
+                      <a:fillRect/>
+                    </a:stretch>
+                  </pic:blipFill>
+                  <pic:spPr>
+                    <a:xfrm>
+                      <a:off x="0" y="0"/>
+                      <a:ext cx="5943600" cy="2865120"/>
+                    </a:xfrm>
+                    <a:prstGeom prst="rect">
+                      <a:avLst/>
+                    </a:prstGeom>
+                  </pic:spPr>
+                </pic:pic>
+              </a:graphicData>
+            </a:graphic>
+          </wp:inline>
+        </w:drawing>
+      </w:r>
+    </w:p>
+    <w:p>
+      <w:pPr>
+        <w:rPr>
+          <w:rFonts w:ascii="UT Sans" w:hAnsi="UT Sans"/>
+          <w:sz w:val="24"/>
+          <w:szCs w:val="24"/>
+          <w:lang w:val="en-US"/>
+        </w:rPr>
+      </w:pPr>
+    </w:p>
+    <w:p>
+      <w:pPr>
+        <w:rPr>
+          <w:rFonts w:ascii="UT Sans" w:hAnsi="UT Sans"/>
+          <w:sz w:val="24"/>
+          <w:szCs w:val="24"/>
+          <w:lang w:val="en-US"/>
+        </w:rPr>
+      </w:pPr>
+      <w:r>
+        <w:rPr>
+          <w:rFonts w:ascii="UT Sans" w:hAnsi="UT Sans"/>
+          <w:sz w:val="24"/>
+          <w:szCs w:val="24"/>
+          <w:lang w:val="en-US"/>
+        </w:rPr>
+        <w:t>O:</w:t>
+      </w:r>
+    </w:p>
+    <w:p>
+      <w:pPr>
+        <w:rPr>
+          <w:rFonts w:ascii="UT Sans" w:hAnsi="UT Sans"/>
+          <w:sz w:val="24"/>
+          <w:szCs w:val="24"/>
+          <w:lang w:val="en-US"/>
+        </w:rPr>
+      </w:pPr>
+      <w:r>
+        <w:rPr>
+          <w:rFonts w:ascii="UT Sans" w:hAnsi="UT Sans"/>
+          <w:sz w:val="24"/>
+          <w:szCs w:val="24"/>
+          <w:lang w:val="en-US"/>
+        </w:rPr>
+        <w:t>Faptul ca am folosit unele variabile de timp const in loc de var sau let? Am atasat poza mai jos</w:t>
+      </w:r>
+    </w:p>
+    <w:p>
+      <w:pPr>
+        <w:rPr>
+          <w:rFonts w:ascii="UT Sans" w:hAnsi="UT Sans"/>
+          <w:sz w:val="24"/>
+          <w:szCs w:val="24"/>
+          <w:lang w:val="en-US"/>
+        </w:rPr>
+      </w:pPr>
+      <w:r>
+        <w:rPr>
+          <w:rFonts w:ascii="UT Sans" w:hAnsi="UT Sans"/>
+          <w:sz w:val="24"/>
+          <w:szCs w:val="24"/>
+          <w:lang w:val="en-US"/>
+        </w:rPr>
+        <w:drawing>
+          <wp:inline distT="0" distB="0" distL="0" distR="0" wp14:anchorId="2F205FAA" wp14:editId="171DE1F5">
+            <wp:extent cx="5943600" cy="2115820"/>
+            <wp:effectExtent l="0" t="0" r="0" b="0"/>
+            <wp:docPr id="25" name="Picture 25"/>
+            <wp:cNvGraphicFramePr>
+              <a:graphicFrameLocks xmlns:a="http://schemas.openxmlformats.org/drawingml/2006/main" noChangeAspect="1"/>
+            </wp:cNvGraphicFramePr>
+            <a:graphic xmlns:a="http://schemas.openxmlformats.org/drawingml/2006/main">
+              <a:graphicData uri="http://schemas.openxmlformats.org/drawingml/2006/picture">
+                <pic:pic xmlns:pic="http://schemas.openxmlformats.org/drawingml/2006/picture">
+                  <pic:nvPicPr>
+                    <pic:cNvPr id="1" name=""/>
+                    <pic:cNvPicPr/>
+                  </pic:nvPicPr>
+                  <pic:blipFill>
+                    <a:blip r:embed="rId27"/>
+                    <a:stretch>
+                      <a:fillRect/>
+                    </a:stretch>
+                  </pic:blipFill>
+                  <pic:spPr>
+                    <a:xfrm>
+                      <a:off x="0" y="0"/>
+                      <a:ext cx="5943600" cy="2115820"/>
+                    </a:xfrm>
+                    <a:prstGeom prst="rect">
+                      <a:avLst/>
+                    </a:prstGeom>
+                  </pic:spPr>
+                </pic:pic>
+              </a:graphicData>
+            </a:graphic>
+          </wp:inline>
+        </w:drawing>
+      </w:r>
+    </w:p>
+    <w:p>
+      <w:pPr>
+        <w:rPr>
+          <w:rFonts w:ascii="UT Sans" w:hAnsi="UT Sans"/>
+          <w:sz w:val="24"/>
+          <w:szCs w:val="24"/>
+          <w:lang w:val="en-US"/>
+        </w:rPr>
+      </w:pPr>
+    </w:p>
     <w:sectPr>
-      <w:headerReference w:type="default" r:id="rId22"/>
+      <w:headerReference w:type="default" r:id="rId28"/>
       <w:pgSz w:w="12240" w:h="15840"/>
       <w:pgMar w:top="1440" w:right="1440" w:bottom="1440" w:left="1440" w:header="720" w:footer="720" w:gutter="0"/>
       <w:cols w:space="720"/>

</xml_diff>